<commit_message>
done the default.csv readfile
</commit_message>
<xml_diff>
--- a/s3880313-report.docx
+++ b/s3880313-report.docx
@@ -964,6 +964,23 @@
         <w:br w:type="page"/>
       </w:r>
     </w:p>
+    <w:p>
+      <w:pPr>
+        <w:pStyle w:val="EmDash"/>
+      </w:pPr>
+      <w:r>
+        <w:lastRenderedPageBreak/>
+        <w:t>—</w:t>
+      </w:r>
+    </w:p>
+    <w:p>
+      <w:pPr>
+        <w:pStyle w:val="Heading1"/>
+      </w:pPr>
+      <w:r>
+        <w:t>Class diagram</w:t>
+      </w:r>
+    </w:p>
     <w:p/>
     <w:p>
       <w:r>
@@ -1046,7 +1063,23 @@
     <w:p/>
     <w:p/>
     <w:p/>
-    <w:p/>
+    <w:p>
+      <w:pPr>
+        <w:pStyle w:val="EmDash"/>
+      </w:pPr>
+      <w:r>
+        <w:lastRenderedPageBreak/>
+        <w:t>—</w:t>
+      </w:r>
+    </w:p>
+    <w:p>
+      <w:pPr>
+        <w:pStyle w:val="Heading1"/>
+      </w:pPr>
+      <w:r>
+        <w:t>Main menu</w:t>
+      </w:r>
+    </w:p>
     <w:p>
       <w:pPr>
         <w:pStyle w:val="Heading1"/>
@@ -1056,7 +1089,6 @@
         <w:rPr>
           <w:noProof/>
         </w:rPr>
-        <w:lastRenderedPageBreak/>
         <w:drawing>
           <wp:anchor distT="0" distB="0" distL="114300" distR="114300" simplePos="0" relativeHeight="251660288" behindDoc="1" locked="0" layoutInCell="1" allowOverlap="1" wp14:anchorId="6B9BE043" wp14:editId="2100E124">
             <wp:simplePos x="0" y="0"/>
@@ -1142,7 +1174,11 @@
         <w:ind w:firstLine="720"/>
       </w:pPr>
       <w:r>
-        <w:t>This report will describe my Student Enrolment System which has been illustrated in the class diagram and menu picture above. The system has three classes which are Student, Course, Student Enrolment, and an interface Student Enrolment Manager. The first two classes Student and Course contain Student ID, Student name, birth date and Course ID, course name, number of credits, respectively. These two classes hold the information of a student and a course themselves. Student Enrolment is an associate class. It has three main properties which are Student, Course and Semester. Moreover, Student Enrolment has an array list to keep track of all the enrollments. The interface Student Enrolment Manager is responsible for taking care of that list with five methods: add, update, delete, get One, and get All. The main function is called a Student Enrolment System. This main function should present a menu with nine options for an academic assistant or user to select as in the picture shown above. Before running the program, there are samples of students and courses will be populated. The student List and course List will hold lists of students and courses consecutively. The sample enrollment will also be populated into the enrolment List in Student Enrolment class. We will go through each option to get a deeper understanding of how each feature works.</w:t>
+        <w:t xml:space="preserve">This report will describe my Student Enrolment System which has been illustrated in the class diagram and menu picture above. The system has three classes which are Student, Course, Student Enrolment, and an interface Student Enrolment Manager. The first two classes Student and Course contain Student ID, Student name, birth date and Course ID, course name, number of credits, respectively. These two classes hold the information of a student and a course themselves. Student Enrolment is an associate class. It has three main properties which are Student, Course and Semester. Moreover, Student Enrolment has an array list to keep track of all the enrollments. The interface Student Enrolment Manager is responsible for taking care of that list with five methods: add, update, delete, get One, and get All. The main function is called a Student Enrolment System. This main function should present a menu with nine options for an academic assistant or user to select as in the picture shown above. Before running the program, there are samples of students and courses will be populated. The student List and course List will hold lists of students and courses consecutively. The sample enrollment will also be populated into the enrolment List in </w:t>
+      </w:r>
+      <w:r>
+        <w:lastRenderedPageBreak/>
+        <w:t>Student Enrolment class. We will go through each option to get a deeper understanding of how each feature works.</w:t>
       </w:r>
     </w:p>
     <w:p>
@@ -1182,7 +1218,6 @@
           <w:rFonts w:eastAsia="Times New Roman"/>
           <w:szCs w:val="24"/>
         </w:rPr>
-        <w:lastRenderedPageBreak/>
         <w:t>The system will ask the user to enter student information which include Student ID, student name, and student’s birthdate. </w:t>
       </w:r>
     </w:p>
@@ -1419,6 +1454,7 @@
           <w:rFonts w:eastAsia="Times New Roman"/>
           <w:szCs w:val="24"/>
         </w:rPr>
+        <w:lastRenderedPageBreak/>
         <w:t>The system will print “Enrolled successfully!” when the actions are done and return to the main menu for continued action.</w:t>
       </w:r>
     </w:p>
@@ -1463,7 +1499,6 @@
           <w:rFonts w:eastAsia="Times New Roman"/>
           <w:szCs w:val="24"/>
         </w:rPr>
-        <w:lastRenderedPageBreak/>
         <w:t>The system will ask the student ID and semester from the user input. After that, it will check in the enrollment List to see if an enrollment has that student ID and semester, the course will add to a new course list. The system will print out that course list as all courses of a student in a semester.</w:t>
       </w:r>
     </w:p>
@@ -1537,21 +1572,12 @@
         </w:rPr>
         <w:t xml:space="preserve">student </w:t>
       </w:r>
-      <w:proofErr w:type="spellStart"/>
       <w:r>
         <w:rPr>
           <w:rFonts w:eastAsia="Times New Roman"/>
           <w:szCs w:val="24"/>
         </w:rPr>
-        <w:t>tID</w:t>
-      </w:r>
-      <w:proofErr w:type="spellEnd"/>
-      <w:r>
-        <w:rPr>
-          <w:rFonts w:eastAsia="Times New Roman"/>
-          <w:szCs w:val="24"/>
-        </w:rPr>
-        <w:t xml:space="preserve"> and semester. This feature will allow users to save output as a CSV file.</w:t>
+        <w:t>tID and semester. This feature will allow users to save output as a CSV file.</w:t>
       </w:r>
     </w:p>
     <w:p>
@@ -1692,7 +1718,15 @@
           <w:rFonts w:eastAsia="Times New Roman"/>
           <w:szCs w:val="24"/>
         </w:rPr>
-        <w:t>The system will ask for the student ID and course ID that the user wants to get the enrollment. The system will display the information of that enrollment using get</w:t>
+        <w:t xml:space="preserve">The system will ask for the student ID and course ID that the user wants to get the enrollment. The system will display the information of that enrollment </w:t>
+      </w:r>
+      <w:r>
+        <w:rPr>
+          <w:rFonts w:eastAsia="Times New Roman"/>
+          <w:szCs w:val="24"/>
+        </w:rPr>
+        <w:lastRenderedPageBreak/>
+        <w:t>using get</w:t>
       </w:r>
       <w:r>
         <w:rPr>
@@ -1750,7 +1784,6 @@
           <w:rFonts w:eastAsia="Times New Roman"/>
           <w:szCs w:val="24"/>
         </w:rPr>
-        <w:lastRenderedPageBreak/>
         <w:t>This option will display all the enrollments using get</w:t>
       </w:r>
       <w:r>

</xml_diff>